<commit_message>
Revert "Revert "Second change""
This reverts commit 94f431ef3f445f350582484897a4debab14ba272.
</commit_message>
<xml_diff>
--- a/Steps_Github desktop.docx
+++ b/Steps_Github desktop.docx
@@ -234,8 +234,19 @@
       <w:pPr>
         <w:pStyle w:val="ListParagraph"/>
       </w:pPr>
-      <w:bookmarkStart w:id="0" w:name="_GoBack"/>
-      <w:bookmarkEnd w:id="0"/>
+    </w:p>
+    <w:p>
+      <w:pPr>
+        <w:pStyle w:val="ListParagraph"/>
+      </w:pPr>
+      <w:r>
+        <w:t>Now in this version I make changes from here:</w:t>
+      </w:r>
+    </w:p>
+    <w:p>
+      <w:pPr>
+        <w:pStyle w:val="ListParagraph"/>
+      </w:pPr>
     </w:p>
     <w:p>
       <w:pPr>
@@ -246,23 +257,7 @@
         </w:numPr>
       </w:pPr>
       <w:r>
-        <w:t>Click “Create new branch”</w:t>
-      </w:r>
-    </w:p>
-    <w:p>
-      <w:pPr>
-        <w:pStyle w:val="ListParagraph"/>
-      </w:pPr>
-      <w:r>
-        <w:t>Name: Name of the repository that you want to have</w:t>
-      </w:r>
-    </w:p>
-    <w:p>
-      <w:pPr>
-        <w:pStyle w:val="ListParagraph"/>
-      </w:pPr>
-      <w:r>
-        <w:t>From branch: Master</w:t>
+        <w:t>Save and close the word file.</w:t>
       </w:r>
     </w:p>
     <w:p>
@@ -274,7 +269,7 @@
         </w:numPr>
       </w:pPr>
       <w:r>
-        <w:t>Select your branch and click publish</w:t>
+        <w:t>Click “sync” in desktop app</w:t>
       </w:r>
     </w:p>
     <w:p>
@@ -285,6 +280,37 @@
           <w:numId w:val="1"/>
         </w:numPr>
       </w:pPr>
+      <w:r>
+        <w:t>Click “</w:t>
+      </w:r>
+      <w:proofErr w:type="spellStart"/>
+      <w:r>
+        <w:t>Steps_Github</w:t>
+      </w:r>
+      <w:proofErr w:type="spellEnd"/>
+      <w:r>
+        <w:t xml:space="preserve"> desktop</w:t>
+      </w:r>
+      <w:r>
+        <w:t>.docx” and write something in the Summary:-</w:t>
+      </w:r>
+      <w:r>
+        <w:t xml:space="preserve"> “</w:t>
+      </w:r>
+      <w:r>
+        <w:t>Steps to Use GitHub desktop” and click “Commit to Master”</w:t>
+      </w:r>
+    </w:p>
+    <w:p>
+      <w:pPr>
+        <w:pStyle w:val="ListParagraph"/>
+        <w:numPr>
+          <w:ilvl w:val="0"/>
+          <w:numId w:val="1"/>
+        </w:numPr>
+      </w:pPr>
+      <w:bookmarkStart w:id="0" w:name="_GoBack"/>
+      <w:bookmarkEnd w:id="0"/>
     </w:p>
     <w:p/>
     <w:sectPr>

</xml_diff>